<commit_message>
Tambah Jurnal & Teori Regresi Linear
Menambahkan Uji Asumsi Klasik
Evaluasi Model Regresi Linear
</commit_message>
<xml_diff>
--- a/Tugas Besar Data Mining.docx
+++ b/Tugas Besar Data Mining.docx
@@ -492,14 +492,6 @@
       </w:pPr>
       <w:r>
         <w:lastRenderedPageBreak/>
-        <w:t>Rumus Secara General</w:t>
-      </w:r>
-    </w:p>
-    <w:p>
-      <w:pPr>
-        <w:pStyle w:val="Heading3"/>
-      </w:pPr>
-      <w:r>
         <w:t>Analisis Regresi Linear</w:t>
       </w:r>
     </w:p>
@@ -781,8 +773,9 @@
       <w:r>
         <w:rPr>
           <w:rFonts w:ascii="Times New Roman" w:hAnsi="Times New Roman"/>
-        </w:rPr>
-        <w:t>Dengan Y adalah variabel dependen dan X adalah variabel independen. Dan koefiesien b0 adalah konstanta yang merupakan titik potong antara garis regresi dengan sumbu Y pada koordinat kartesius</w:t>
+          <w:lang w:val="id-ID"/>
+        </w:rPr>
+        <w:t xml:space="preserve">Keterangan : </w:t>
       </w:r>
     </w:p>
     <w:p>
@@ -792,6 +785,13 @@
           <w:lang w:val="id-ID"/>
         </w:rPr>
       </w:pPr>
+      <w:r>
+        <w:rPr>
+          <w:rFonts w:ascii="Times New Roman" w:hAnsi="Times New Roman"/>
+          <w:lang w:val="id-ID"/>
+        </w:rPr>
+        <w:t>Y = Variabel dependen</w:t>
+      </w:r>
     </w:p>
     <w:p>
       <w:pPr>
@@ -805,7 +805,60 @@
           <w:rFonts w:ascii="Times New Roman" w:hAnsi="Times New Roman"/>
           <w:lang w:val="id-ID"/>
         </w:rPr>
+        <w:t>A = Nilai konstanta</w:t>
+      </w:r>
+    </w:p>
+    <w:p>
+      <w:pPr>
+        <w:rPr>
+          <w:rFonts w:ascii="Times New Roman" w:hAnsi="Times New Roman"/>
+          <w:lang w:val="id-ID"/>
+        </w:rPr>
+      </w:pPr>
+      <w:r>
+        <w:rPr>
+          <w:rFonts w:ascii="Times New Roman" w:hAnsi="Times New Roman"/>
+          <w:lang w:val="id-ID"/>
+        </w:rPr>
+        <w:t>B = Kemiringan garis</w:t>
+      </w:r>
+    </w:p>
+    <w:p>
+      <w:pPr>
+        <w:rPr>
+          <w:rFonts w:ascii="Times New Roman" w:hAnsi="Times New Roman"/>
+          <w:lang w:val="id-ID"/>
+        </w:rPr>
+      </w:pPr>
+      <w:r>
+        <w:rPr>
+          <w:rFonts w:ascii="Times New Roman" w:hAnsi="Times New Roman"/>
+          <w:lang w:val="id-ID"/>
+        </w:rPr>
         <w:lastRenderedPageBreak/>
+        <w:t>X = Variabel independen</w:t>
+      </w:r>
+    </w:p>
+    <w:p>
+      <w:pPr>
+        <w:rPr>
+          <w:rFonts w:ascii="Times New Roman" w:hAnsi="Times New Roman"/>
+          <w:lang w:val="id-ID"/>
+        </w:rPr>
+      </w:pPr>
+    </w:p>
+    <w:p>
+      <w:pPr>
+        <w:rPr>
+          <w:rFonts w:ascii="Times New Roman" w:hAnsi="Times New Roman"/>
+          <w:lang w:val="id-ID"/>
+        </w:rPr>
+      </w:pPr>
+      <w:r>
+        <w:rPr>
+          <w:rFonts w:ascii="Times New Roman" w:hAnsi="Times New Roman"/>
+          <w:lang w:val="id-ID"/>
+        </w:rPr>
         <w:t>Nilai A dapat dihitung dengan rumus :</w:t>
       </w:r>
     </w:p>
@@ -4573,47 +4626,36 @@
     </w:p>
     <w:p>
       <w:pPr>
-        <w:rPr>
-          <w:rFonts w:ascii="Times New Roman" w:hAnsi="Times New Roman"/>
-          <w:lang w:val="id-ID"/>
-        </w:rPr>
-      </w:pPr>
+        <w:pStyle w:val="Heading3"/>
+        <w:rPr>
+          <w:rFonts w:ascii="Times New Roman" w:hAnsi="Times New Roman"/>
+          <w:lang w:val="id-ID"/>
+        </w:rPr>
+      </w:pPr>
+      <w:r>
+        <w:lastRenderedPageBreak/>
+        <w:t xml:space="preserve">Uji </w:t>
+      </w:r>
+      <w:r>
+        <w:t>Asumsi</w:t>
+      </w:r>
+      <w:r>
+        <w:t xml:space="preserve"> Klasik</w:t>
+      </w:r>
+      <w:r>
+        <w:rPr>
+          <w:rFonts w:ascii="Times New Roman" w:hAnsi="Times New Roman"/>
+          <w:lang w:val="id-ID"/>
+        </w:rPr>
+        <w:t xml:space="preserve"> </w:t>
+      </w:r>
     </w:p>
     <w:p>
       <w:pPr>
-        <w:rPr>
-          <w:rFonts w:ascii="Times New Roman" w:hAnsi="Times New Roman"/>
-          <w:lang w:val="id-ID"/>
-        </w:rPr>
-      </w:pPr>
-      <w:r>
-        <w:rPr>
-          <w:rFonts w:ascii="Times New Roman" w:hAnsi="Times New Roman"/>
-          <w:lang w:val="id-ID"/>
-        </w:rPr>
-        <w:lastRenderedPageBreak/>
-        <w:t>Terdapat beberapa cara untuk mencari persamaan regresi berganda, yaitu :</w:t>
-      </w:r>
-    </w:p>
-    <w:p>
-      <w:pPr>
-        <w:pStyle w:val="ListParagraph"/>
-        <w:numPr>
-          <w:ilvl w:val="0"/>
-          <w:numId w:val="21"/>
-        </w:numPr>
-        <w:ind w:left="426" w:hanging="426"/>
-        <w:rPr>
-          <w:rFonts w:ascii="Times New Roman" w:hAnsi="Times New Roman"/>
-          <w:lang w:val="id-ID"/>
-        </w:rPr>
-      </w:pPr>
-      <w:r>
-        <w:rPr>
-          <w:rFonts w:ascii="Times New Roman" w:hAnsi="Times New Roman"/>
-          <w:lang w:val="id-ID"/>
-        </w:rPr>
-        <w:t>Metode Kuadrat Terkecil</w:t>
+        <w:pStyle w:val="Heading4"/>
+      </w:pPr>
+      <w:r>
+        <w:t>Uji Normalitas</w:t>
       </w:r>
     </w:p>
     <w:p>
@@ -4629,6 +4671,244 @@
       <w:r>
         <w:rPr>
           <w:rFonts w:ascii="Times New Roman" w:hAnsi="Times New Roman"/>
+        </w:rPr>
+        <w:t>Uji normalitas bertujuan untuk menguji apakah dalam sebuah regresi, variabel dependen, variabel independen atau keduanya mempunyai distribusi normal ataukah tidak mempunyai distribusi normal</w:t>
+      </w:r>
+      <w:r>
+        <w:rPr>
+          <w:rFonts w:ascii="Times New Roman" w:hAnsi="Times New Roman"/>
+          <w:lang w:val="id-ID"/>
+        </w:rPr>
+        <w:t>.</w:t>
+      </w:r>
+      <w:r>
+        <w:rPr>
+          <w:rFonts w:ascii="Times New Roman" w:hAnsi="Times New Roman"/>
+        </w:rPr>
+        <w:t xml:space="preserve"> </w:t>
+      </w:r>
+      <w:r>
+        <w:rPr>
+          <w:rFonts w:ascii="Times New Roman" w:hAnsi="Times New Roman"/>
+        </w:rPr>
+        <w:t>salah satu metode ujinya adalah dengan menggunakan metode analisis grafik, baik secara normal plot atau grafik histogram</w:t>
+      </w:r>
+      <w:r>
+        <w:rPr>
+          <w:rFonts w:ascii="Times New Roman" w:hAnsi="Times New Roman"/>
+          <w:lang w:val="id-ID"/>
+        </w:rPr>
+        <w:t>.[7]</w:t>
+      </w:r>
+    </w:p>
+    <w:p>
+      <w:pPr>
+        <w:pStyle w:val="Heading4"/>
+        <w:rPr>
+          <w:lang w:val="id-ID"/>
+        </w:rPr>
+      </w:pPr>
+      <w:r>
+        <w:t>Uji Multikolinearitas</w:t>
+      </w:r>
+    </w:p>
+    <w:p>
+      <w:pPr>
+        <w:pStyle w:val="ListParagraph"/>
+        <w:ind w:left="0"/>
+        <w:jc w:val="both"/>
+        <w:rPr>
+          <w:rFonts w:ascii="Times New Roman" w:hAnsi="Times New Roman"/>
+          <w:lang w:val="id-ID"/>
+        </w:rPr>
+      </w:pPr>
+      <w:r>
+        <w:rPr>
+          <w:rFonts w:ascii="Times New Roman" w:hAnsi="Times New Roman"/>
+        </w:rPr>
+        <w:t>Uji ini bertujuan untuk mengetahui apakah model regresi ditemukan adanya korelasi antar-variabel independen. Model regresi yang baik seharusnya tidak terjadi korelasi diantara variabel independen.</w:t>
+      </w:r>
+      <w:r>
+        <w:rPr>
+          <w:rFonts w:ascii="Times New Roman" w:hAnsi="Times New Roman"/>
+          <w:lang w:val="id-ID"/>
+        </w:rPr>
+        <w:t xml:space="preserve"> </w:t>
+      </w:r>
+      <w:r>
+        <w:rPr>
+          <w:rFonts w:ascii="Times New Roman" w:hAnsi="Times New Roman"/>
+          <w:lang w:val="id-ID"/>
+        </w:rPr>
+        <w:t>[7]</w:t>
+      </w:r>
+    </w:p>
+    <w:p>
+      <w:pPr>
+        <w:pStyle w:val="Heading4"/>
+      </w:pPr>
+      <w:r>
+        <w:t xml:space="preserve">Uji </w:t>
+      </w:r>
+      <w:r>
+        <w:rPr>
+          <w:lang w:val="id-ID"/>
+        </w:rPr>
+        <w:t>H</w:t>
+      </w:r>
+      <w:r>
+        <w:t xml:space="preserve">eteroskedastisitas </w:t>
+      </w:r>
+    </w:p>
+    <w:p>
+      <w:pPr>
+        <w:pStyle w:val="ListParagraph"/>
+        <w:ind w:left="0"/>
+        <w:jc w:val="both"/>
+        <w:rPr>
+          <w:rFonts w:ascii="Times New Roman" w:hAnsi="Times New Roman"/>
+          <w:lang w:val="id-ID"/>
+        </w:rPr>
+      </w:pPr>
+      <w:r>
+        <w:rPr>
+          <w:rFonts w:ascii="Times New Roman" w:hAnsi="Times New Roman"/>
+          <w:lang w:val="id-ID"/>
+        </w:rPr>
+        <w:t>Uji ini dilakukan untuk menguji apakah dalam sebuah model regresi terjadi ketidaksamaan varians residual dari satu pengamatan ke pengamatan yang lain tetap, maka disebut heteroskedastisitas</w:t>
+      </w:r>
+      <w:r>
+        <w:rPr>
+          <w:rFonts w:ascii="Times New Roman" w:hAnsi="Times New Roman"/>
+          <w:lang w:val="id-ID"/>
+        </w:rPr>
+        <w:t>.</w:t>
+      </w:r>
+      <w:r>
+        <w:rPr>
+          <w:rFonts w:ascii="Times New Roman" w:hAnsi="Times New Roman"/>
+          <w:lang w:val="id-ID"/>
+        </w:rPr>
+        <w:t xml:space="preserve"> </w:t>
+      </w:r>
+      <w:r>
+        <w:rPr>
+          <w:rFonts w:ascii="Times New Roman" w:hAnsi="Times New Roman"/>
+          <w:lang w:val="id-ID"/>
+        </w:rPr>
+        <w:t>[7]</w:t>
+      </w:r>
+    </w:p>
+    <w:p>
+      <w:pPr>
+        <w:pStyle w:val="Heading4"/>
+        <w:rPr>
+          <w:lang w:val="id-ID"/>
+        </w:rPr>
+      </w:pPr>
+      <w:r>
+        <w:t xml:space="preserve">Uji </w:t>
+      </w:r>
+      <w:r>
+        <w:rPr>
+          <w:lang w:val="id-ID"/>
+        </w:rPr>
+        <w:t>A</w:t>
+      </w:r>
+      <w:r>
+        <w:t>utokorelasi</w:t>
+      </w:r>
+    </w:p>
+    <w:p>
+      <w:pPr>
+        <w:pStyle w:val="ListParagraph"/>
+        <w:ind w:left="0"/>
+        <w:jc w:val="both"/>
+        <w:rPr>
+          <w:rFonts w:ascii="Times New Roman" w:hAnsi="Times New Roman"/>
+          <w:lang w:val="id-ID"/>
+        </w:rPr>
+      </w:pPr>
+      <w:r>
+        <w:rPr>
+          <w:rFonts w:ascii="Times New Roman" w:hAnsi="Times New Roman"/>
+        </w:rPr>
+        <w:t>Uji autokorelasi bertujuan menguji apakah dalam suatu model regresi linear ada korelasi antara kesalahan pengganggu pada periode t dengan kesalahan pada periode t-1 (sebelumnya). Jika terjadi korelasi, maka dinamakan ada problem autokorelasi. Autokorelasi muncul karena observasi yang berurutan sepanjang waktu berkaitan satu sama lain.</w:t>
+      </w:r>
+      <w:r>
+        <w:rPr>
+          <w:rFonts w:ascii="Times New Roman" w:hAnsi="Times New Roman"/>
+          <w:lang w:val="id-ID"/>
+        </w:rPr>
+        <w:t xml:space="preserve"> </w:t>
+      </w:r>
+      <w:r>
+        <w:rPr>
+          <w:rFonts w:ascii="Times New Roman" w:hAnsi="Times New Roman"/>
+          <w:lang w:val="id-ID"/>
+        </w:rPr>
+        <w:t>[7]</w:t>
+      </w:r>
+    </w:p>
+    <w:p>
+      <w:pPr>
+        <w:pStyle w:val="ListParagraph"/>
+        <w:ind w:left="0"/>
+        <w:jc w:val="both"/>
+        <w:rPr>
+          <w:rFonts w:ascii="Times New Roman" w:hAnsi="Times New Roman"/>
+          <w:lang w:val="id-ID"/>
+        </w:rPr>
+      </w:pPr>
+    </w:p>
+    <w:p>
+      <w:pPr>
+        <w:pStyle w:val="Heading3"/>
+      </w:pPr>
+      <w:r>
+        <w:t xml:space="preserve">Metode </w:t>
+      </w:r>
+      <w:r>
+        <w:t xml:space="preserve">untuk </w:t>
+      </w:r>
+      <w:r>
+        <w:t>Persamaan Regresi</w:t>
+      </w:r>
+    </w:p>
+    <w:p>
+      <w:pPr>
+        <w:pStyle w:val="Heading4"/>
+        <w:rPr>
+          <w:rFonts w:ascii="Times" w:hAnsi="Times"/>
+          <w:lang w:val="id-ID"/>
+        </w:rPr>
+      </w:pPr>
+      <w:r>
+        <w:rPr>
+          <w:lang w:val="id-ID"/>
+        </w:rPr>
+        <w:t xml:space="preserve">A. </w:t>
+      </w:r>
+      <w:r>
+        <w:rPr>
+          <w:lang w:val="id-ID"/>
+        </w:rPr>
+        <w:t>Metode Kuadrat Terkecil</w:t>
+      </w:r>
+    </w:p>
+    <w:p>
+      <w:pPr>
+        <w:pStyle w:val="ListParagraph"/>
+        <w:ind w:left="0"/>
+        <w:jc w:val="both"/>
+        <w:rPr>
+          <w:rFonts w:ascii="Times New Roman" w:hAnsi="Times New Roman"/>
+          <w:lang w:val="id-ID"/>
+        </w:rPr>
+      </w:pPr>
+      <w:r>
+        <w:rPr>
+          <w:rFonts w:ascii="Times New Roman" w:hAnsi="Times New Roman"/>
           <w:lang w:val="id-ID"/>
         </w:rPr>
         <w:t>Metode Kuadrat Terkecil atau Least</w:t>
@@ -4701,7 +4981,15 @@
           <w:rFonts w:ascii="Times New Roman" w:hAnsi="Times New Roman"/>
           <w:lang w:val="id-ID"/>
         </w:rPr>
-        <w:t>kuadrat selisih data asli dengan data</w:t>
+        <w:t xml:space="preserve">kuadrat selisih data asli </w:t>
+      </w:r>
+      <w:r>
+        <w:rPr>
+          <w:rFonts w:ascii="Times New Roman" w:hAnsi="Times New Roman"/>
+          <w:lang w:val="id-ID"/>
+        </w:rPr>
+        <w:lastRenderedPageBreak/>
+        <w:t>dengan data</w:t>
       </w:r>
       <w:r>
         <w:rPr>
@@ -4820,7 +5108,7 @@
           <w:rFonts w:ascii="Times New Roman" w:hAnsi="Times New Roman"/>
           <w:lang w:val="id-ID"/>
         </w:rPr>
-        <w:t>7</w:t>
+        <w:t>8</w:t>
       </w:r>
       <w:r>
         <w:rPr>
@@ -5991,13 +6279,6 @@
                                         </m:r>
                                       </m:sub>
                                     </m:sSub>
-                                    <m:r>
-                                      <w:rPr>
-                                        <w:rFonts w:ascii="Cambria Math" w:hAnsi="Cambria Math"/>
-                                        <w:lang w:val="id-ID"/>
-                                      </w:rPr>
-                                      <m:t xml:space="preserve"> </m:t>
-                                    </m:r>
                                   </m:e>
                                 </m:acc>
                                 <m:r>
@@ -6150,13 +6431,6 @@
                                   </m:r>
                                 </m:sub>
                               </m:sSub>
-                              <m:r>
-                                <w:rPr>
-                                  <w:rFonts w:ascii="Cambria Math" w:hAnsi="Cambria Math"/>
-                                  <w:lang w:val="id-ID"/>
-                                </w:rPr>
-                                <m:t xml:space="preserve"> </m:t>
-                              </m:r>
                             </m:e>
                           </m:acc>
                           <m:r>
@@ -6354,13 +6628,6 @@
                                         </m:r>
                                       </m:sub>
                                     </m:sSub>
-                                    <m:r>
-                                      <w:rPr>
-                                        <w:rFonts w:ascii="Cambria Math" w:hAnsi="Cambria Math"/>
-                                        <w:lang w:val="id-ID"/>
-                                      </w:rPr>
-                                      <m:t xml:space="preserve"> </m:t>
-                                    </m:r>
                                   </m:e>
                                 </m:acc>
                                 <m:r>
@@ -6513,13 +6780,6 @@
                                   </m:r>
                                 </m:sub>
                               </m:sSub>
-                              <m:r>
-                                <w:rPr>
-                                  <w:rFonts w:ascii="Cambria Math" w:hAnsi="Cambria Math"/>
-                                  <w:lang w:val="id-ID"/>
-                                </w:rPr>
-                                <m:t xml:space="preserve"> </m:t>
-                              </m:r>
                             </m:e>
                           </m:acc>
                           <m:r>
@@ -6632,6 +6892,132 @@
     </w:p>
     <w:p>
       <w:pPr>
+        <w:pStyle w:val="Heading4"/>
+        <w:rPr>
+          <w:lang w:val="id-ID"/>
+        </w:rPr>
+      </w:pPr>
+      <w:r>
+        <w:rPr>
+          <w:lang w:val="id-ID"/>
+        </w:rPr>
+        <w:t xml:space="preserve">B. </w:t>
+      </w:r>
+      <w:r>
+        <w:rPr>
+          <w:lang w:val="id-ID"/>
+        </w:rPr>
+        <w:t>Persamaan Normal</w:t>
+      </w:r>
+    </w:p>
+    <w:p>
+      <w:pPr>
+        <w:pStyle w:val="ListParagraph"/>
+        <w:ind w:left="426" w:hanging="426"/>
+        <w:rPr>
+          <w:rFonts w:ascii="Times New Roman" w:hAnsi="Times New Roman"/>
+          <w:lang w:val="id-ID"/>
+        </w:rPr>
+      </w:pPr>
+      <w:r>
+        <w:rPr>
+          <w:rFonts w:ascii="Times New Roman" w:hAnsi="Times New Roman"/>
+          <w:highlight w:val="yellow"/>
+          <w:lang w:val="id-ID"/>
+        </w:rPr>
+        <w:t>Tambahin Jurnal, Pengertian dan rumus</w:t>
+      </w:r>
+    </w:p>
+    <w:p>
+      <w:pPr>
+        <w:pStyle w:val="Heading4"/>
+        <w:rPr>
+          <w:lang w:val="id-ID"/>
+        </w:rPr>
+      </w:pPr>
+      <w:r>
+        <w:rPr>
+          <w:lang w:val="id-ID"/>
+        </w:rPr>
+        <w:t xml:space="preserve">C. </w:t>
+      </w:r>
+      <w:r>
+        <w:rPr>
+          <w:lang w:val="id-ID"/>
+        </w:rPr>
+        <w:t>Sistem Matriks</w:t>
+      </w:r>
+    </w:p>
+    <w:p>
+      <w:pPr>
+        <w:pStyle w:val="ListParagraph"/>
+        <w:ind w:left="426" w:hanging="426"/>
+        <w:rPr>
+          <w:rFonts w:ascii="Times New Roman" w:hAnsi="Times New Roman"/>
+          <w:lang w:val="id-ID"/>
+        </w:rPr>
+      </w:pPr>
+      <w:r>
+        <w:rPr>
+          <w:rFonts w:ascii="Times New Roman" w:hAnsi="Times New Roman"/>
+          <w:highlight w:val="yellow"/>
+          <w:lang w:val="id-ID"/>
+        </w:rPr>
+        <w:t>Tambahin Jurnal, Pengertian dan rumus</w:t>
+      </w:r>
+    </w:p>
+    <w:p>
+      <w:pPr>
+        <w:pStyle w:val="ListParagraph"/>
+        <w:ind w:left="426" w:hanging="426"/>
+        <w:rPr>
+          <w:rFonts w:ascii="Times New Roman" w:hAnsi="Times New Roman"/>
+          <w:lang w:val="id-ID"/>
+        </w:rPr>
+      </w:pPr>
+    </w:p>
+    <w:p>
+      <w:pPr>
+        <w:pStyle w:val="Heading3"/>
+      </w:pPr>
+      <w:r>
+        <w:t>Evaluasi Model Regresi Linear</w:t>
+      </w:r>
+    </w:p>
+    <w:p>
+      <w:pPr>
+        <w:pStyle w:val="Heading4"/>
+        <w:rPr>
+          <w:lang w:val="id-ID"/>
+        </w:rPr>
+      </w:pPr>
+      <w:r>
+        <w:rPr>
+          <w:lang w:val="id-ID"/>
+        </w:rPr>
+        <w:t xml:space="preserve">A. </w:t>
+      </w:r>
+      <w:r>
+        <w:rPr>
+          <w:lang w:val="id-ID"/>
+        </w:rPr>
+        <w:t>Root Mean Square Error</w:t>
+      </w:r>
+      <w:r>
+        <w:rPr>
+          <w:lang w:val="id-ID"/>
+        </w:rPr>
+        <w:t xml:space="preserve"> </w:t>
+      </w:r>
+      <w:r>
+        <w:rPr>
+          <w:lang w:val="id-ID"/>
+        </w:rPr>
+        <w:t>(RMSE)</w:t>
+      </w:r>
+    </w:p>
+    <w:p>
+      <w:pPr>
         <w:pStyle w:val="ListParagraph"/>
         <w:ind w:left="0"/>
         <w:jc w:val="both"/>
@@ -6640,26 +7026,129 @@
           <w:lang w:val="id-ID"/>
         </w:rPr>
       </w:pPr>
+      <w:r>
+        <w:rPr>
+          <w:rFonts w:ascii="Times New Roman" w:hAnsi="Times New Roman"/>
+          <w:lang w:val="id-ID"/>
+        </w:rPr>
+        <w:t>RMSE adalah sebuah pengukuran ‘berdimensi’ yang mengekspresikan rata-rata error model prediksi disatuan variabel tertentu.</w:t>
+      </w:r>
+      <w:r>
+        <w:rPr>
+          <w:rFonts w:ascii="Times New Roman" w:hAnsi="Times New Roman"/>
+          <w:lang w:val="id-ID"/>
+        </w:rPr>
+        <w:t xml:space="preserve"> </w:t>
+      </w:r>
+      <w:r>
+        <w:rPr>
+          <w:rFonts w:ascii="Times New Roman" w:hAnsi="Times New Roman"/>
+          <w:lang w:val="id-ID"/>
+        </w:rPr>
+        <w:t>total error</w:t>
+      </w:r>
+      <w:r>
+        <w:rPr>
+          <w:rFonts w:ascii="Times New Roman" w:hAnsi="Times New Roman"/>
+          <w:lang w:val="id-ID"/>
+        </w:rPr>
+        <w:t xml:space="preserve"> dibagi</w:t>
+      </w:r>
+      <w:r>
+        <w:rPr>
+          <w:rFonts w:ascii="Times New Roman" w:hAnsi="Times New Roman"/>
+          <w:lang w:val="id-ID"/>
+        </w:rPr>
+        <w:t xml:space="preserve"> </w:t>
+      </w:r>
+      <w:r>
+        <w:rPr>
+          <w:rFonts w:ascii="Times New Roman" w:hAnsi="Times New Roman"/>
+          <w:lang w:val="id-ID"/>
+        </w:rPr>
+        <w:t>dengan n</w:t>
+      </w:r>
+      <w:r>
+        <w:rPr>
+          <w:rFonts w:ascii="Times New Roman" w:hAnsi="Times New Roman"/>
+          <w:lang w:val="id-ID"/>
+        </w:rPr>
+        <w:t xml:space="preserve">, lalu akan </w:t>
+      </w:r>
+      <w:r>
+        <w:rPr>
+          <w:rFonts w:ascii="Times New Roman" w:hAnsi="Times New Roman"/>
+          <w:lang w:val="id-ID"/>
+        </w:rPr>
+        <w:t>didapatkan</w:t>
+      </w:r>
+      <w:r>
+        <w:rPr>
+          <w:rFonts w:ascii="Times New Roman" w:hAnsi="Times New Roman"/>
+          <w:lang w:val="id-ID"/>
+        </w:rPr>
+        <w:t xml:space="preserve"> </w:t>
+      </w:r>
+      <w:r>
+        <w:rPr>
+          <w:rFonts w:ascii="Times New Roman" w:hAnsi="Times New Roman"/>
+          <w:lang w:val="id-ID"/>
+        </w:rPr>
+        <w:t>MSE</w:t>
+      </w:r>
+      <w:r>
+        <w:rPr>
+          <w:rFonts w:ascii="Times New Roman" w:hAnsi="Times New Roman"/>
+          <w:lang w:val="id-ID"/>
+        </w:rPr>
+        <w:t>.</w:t>
+      </w:r>
     </w:p>
     <w:p>
       <w:pPr>
         <w:pStyle w:val="ListParagraph"/>
-        <w:numPr>
-          <w:ilvl w:val="0"/>
-          <w:numId w:val="21"/>
-        </w:numPr>
-        <w:ind w:left="426" w:hanging="426"/>
-        <w:rPr>
-          <w:rFonts w:ascii="Times New Roman" w:hAnsi="Times New Roman"/>
-          <w:lang w:val="id-ID"/>
-        </w:rPr>
-      </w:pPr>
-      <w:r>
-        <w:rPr>
-          <w:rFonts w:ascii="Times New Roman" w:hAnsi="Times New Roman"/>
-          <w:lang w:val="id-ID"/>
-        </w:rPr>
-        <w:t>Persamaan Normal</w:t>
+        <w:ind w:left="0"/>
+        <w:jc w:val="both"/>
+        <w:rPr>
+          <w:rFonts w:ascii="Times New Roman" w:hAnsi="Times New Roman"/>
+          <w:lang w:val="id-ID"/>
+        </w:rPr>
+      </w:pPr>
+      <w:r>
+        <w:rPr>
+          <w:rFonts w:ascii="Times New Roman" w:hAnsi="Times New Roman"/>
+          <w:lang w:val="id-ID"/>
+        </w:rPr>
+        <w:lastRenderedPageBreak/>
+        <w:t>RMSE merupakan c</w:t>
+      </w:r>
+      <w:r>
+        <w:rPr>
+          <w:rFonts w:ascii="Times New Roman" w:hAnsi="Times New Roman"/>
+          <w:lang w:val="id-ID"/>
+        </w:rPr>
+        <w:t>ara untuk mengevaluasi hasil peramalan. Dengan menggunakan MSE, error akan menunjukkan seberapa besar perbedaan hasil estimasi dengan hasil yang akan diestimasi</w:t>
+      </w:r>
+      <w:r>
+        <w:rPr>
+          <w:rFonts w:ascii="Times New Roman" w:hAnsi="Times New Roman"/>
+          <w:lang w:val="id-ID"/>
+        </w:rPr>
+        <w:t>. [</w:t>
+      </w:r>
+      <w:r>
+        <w:rPr>
+          <w:rFonts w:ascii="Times New Roman" w:hAnsi="Times New Roman"/>
+          <w:lang w:val="id-ID"/>
+        </w:rPr>
+        <w:t>8</w:t>
+      </w:r>
+      <w:r>
+        <w:rPr>
+          <w:rFonts w:ascii="Times New Roman" w:hAnsi="Times New Roman"/>
+          <w:lang w:val="id-ID"/>
+        </w:rPr>
+        <w:t>]</w:t>
       </w:r>
     </w:p>
     <w:p>
@@ -6674,117 +7163,1152 @@
       <w:r>
         <w:rPr>
           <w:rFonts w:ascii="Times New Roman" w:hAnsi="Times New Roman"/>
-          <w:highlight w:val="yellow"/>
-          <w:lang w:val="id-ID"/>
-        </w:rPr>
-        <w:t>Tambahin Jurnal, Pengertian dan rumus</w:t>
+          <w:lang w:val="id-ID"/>
+        </w:rPr>
+        <w:t>Rumus MSE</w:t>
       </w:r>
     </w:p>
     <w:p>
       <w:pPr>
         <w:pStyle w:val="ListParagraph"/>
-        <w:numPr>
-          <w:ilvl w:val="0"/>
-          <w:numId w:val="21"/>
-        </w:numPr>
-        <w:ind w:left="426" w:hanging="426"/>
-        <w:rPr>
-          <w:rFonts w:ascii="Times New Roman" w:hAnsi="Times New Roman"/>
-          <w:lang w:val="id-ID"/>
-        </w:rPr>
-      </w:pPr>
-      <w:r>
-        <w:rPr>
-          <w:rFonts w:ascii="Times New Roman" w:hAnsi="Times New Roman"/>
-          <w:lang w:val="id-ID"/>
-        </w:rPr>
-        <w:t>Sistem Matriks</w:t>
-      </w:r>
+        <w:ind w:left="0"/>
+        <w:rPr>
+          <w:rFonts w:ascii="Times New Roman" w:hAnsi="Times New Roman"/>
+          <w:lang w:val="id-ID"/>
+        </w:rPr>
+      </w:pPr>
+      <m:oMathPara>
+        <m:oMathParaPr>
+          <m:jc m:val="left"/>
+        </m:oMathParaPr>
+        <m:oMath>
+          <m:borderBox>
+            <m:borderBoxPr>
+              <m:ctrlPr>
+                <w:rPr>
+                  <w:rFonts w:ascii="Cambria Math" w:hAnsi="Cambria Math"/>
+                  <w:i/>
+                  <w:lang w:val="id-ID"/>
+                </w:rPr>
+              </m:ctrlPr>
+            </m:borderBoxPr>
+            <m:e>
+              <m:r>
+                <w:rPr>
+                  <w:rFonts w:ascii="Cambria Math" w:hAnsi="Cambria Math"/>
+                  <w:lang w:val="id-ID"/>
+                </w:rPr>
+                <m:t xml:space="preserve">MSE= </m:t>
+              </m:r>
+              <m:f>
+                <m:fPr>
+                  <m:ctrlPr>
+                    <w:rPr>
+                      <w:rFonts w:ascii="Cambria Math" w:hAnsi="Cambria Math"/>
+                      <w:i/>
+                      <w:lang w:val="id-ID"/>
+                    </w:rPr>
+                  </m:ctrlPr>
+                </m:fPr>
+                <m:num>
+                  <m:r>
+                    <w:rPr>
+                      <w:rFonts w:ascii="Cambria Math" w:hAnsi="Cambria Math"/>
+                      <w:lang w:val="id-ID"/>
+                    </w:rPr>
+                    <m:t>1</m:t>
+                  </m:r>
+                </m:num>
+                <m:den>
+                  <m:r>
+                    <w:rPr>
+                      <w:rFonts w:ascii="Cambria Math" w:hAnsi="Cambria Math"/>
+                      <w:lang w:val="id-ID"/>
+                    </w:rPr>
+                    <m:t>n</m:t>
+                  </m:r>
+                </m:den>
+              </m:f>
+              <m:nary>
+                <m:naryPr>
+                  <m:chr m:val="∑"/>
+                  <m:limLoc m:val="subSup"/>
+                  <m:ctrlPr>
+                    <w:rPr>
+                      <w:rFonts w:ascii="Cambria Math" w:hAnsi="Cambria Math"/>
+                      <w:i/>
+                      <w:lang w:val="id-ID"/>
+                    </w:rPr>
+                  </m:ctrlPr>
+                </m:naryPr>
+                <m:sub>
+                  <m:r>
+                    <w:rPr>
+                      <w:rFonts w:ascii="Cambria Math" w:hAnsi="Cambria Math"/>
+                      <w:lang w:val="id-ID"/>
+                    </w:rPr>
+                    <m:t>t=h</m:t>
+                  </m:r>
+                </m:sub>
+                <m:sup>
+                  <m:r>
+                    <w:rPr>
+                      <w:rFonts w:ascii="Cambria Math" w:hAnsi="Cambria Math"/>
+                      <w:lang w:val="id-ID"/>
+                    </w:rPr>
+                    <m:t>N</m:t>
+                  </m:r>
+                </m:sup>
+                <m:e>
+                  <m:sSup>
+                    <m:sSupPr>
+                      <m:ctrlPr>
+                        <w:rPr>
+                          <w:rFonts w:ascii="Cambria Math" w:hAnsi="Cambria Math"/>
+                          <w:i/>
+                          <w:lang w:val="id-ID"/>
+                        </w:rPr>
+                      </m:ctrlPr>
+                    </m:sSupPr>
+                    <m:e>
+                      <m:r>
+                        <w:rPr>
+                          <w:rFonts w:ascii="Cambria Math" w:hAnsi="Cambria Math"/>
+                          <w:lang w:val="id-ID"/>
+                        </w:rPr>
+                        <m:t>(</m:t>
+                      </m:r>
+                      <m:sSub>
+                        <m:sSubPr>
+                          <m:ctrlPr>
+                            <w:rPr>
+                              <w:rFonts w:ascii="Cambria Math" w:hAnsi="Cambria Math"/>
+                              <w:i/>
+                              <w:lang w:val="id-ID"/>
+                            </w:rPr>
+                          </m:ctrlPr>
+                        </m:sSubPr>
+                        <m:e>
+                          <m:r>
+                            <w:rPr>
+                              <w:rFonts w:ascii="Cambria Math" w:hAnsi="Cambria Math"/>
+                              <w:lang w:val="id-ID"/>
+                            </w:rPr>
+                            <m:t>Y</m:t>
+                          </m:r>
+                        </m:e>
+                        <m:sub>
+                          <m:r>
+                            <w:rPr>
+                              <w:rFonts w:ascii="Cambria Math" w:hAnsi="Cambria Math"/>
+                              <w:lang w:val="id-ID"/>
+                            </w:rPr>
+                            <m:t>t</m:t>
+                          </m:r>
+                        </m:sub>
+                      </m:sSub>
+                      <m:r>
+                        <w:rPr>
+                          <w:rFonts w:ascii="Cambria Math" w:hAnsi="Cambria Math"/>
+                          <w:lang w:val="id-ID"/>
+                        </w:rPr>
+                        <m:t xml:space="preserve">- </m:t>
+                      </m:r>
+                      <m:sSubSup>
+                        <m:sSubSupPr>
+                          <m:ctrlPr>
+                            <w:rPr>
+                              <w:rFonts w:ascii="Cambria Math" w:hAnsi="Cambria Math"/>
+                              <w:i/>
+                              <w:lang w:val="id-ID"/>
+                            </w:rPr>
+                          </m:ctrlPr>
+                        </m:sSubSupPr>
+                        <m:e>
+                          <m:r>
+                            <w:rPr>
+                              <w:rFonts w:ascii="Cambria Math" w:hAnsi="Cambria Math"/>
+                              <w:lang w:val="id-ID"/>
+                            </w:rPr>
+                            <m:t>Y</m:t>
+                          </m:r>
+                        </m:e>
+                        <m:sub>
+                          <m:r>
+                            <w:rPr>
+                              <w:rFonts w:ascii="Cambria Math" w:hAnsi="Cambria Math"/>
+                              <w:lang w:val="id-ID"/>
+                            </w:rPr>
+                            <m:t>t</m:t>
+                          </m:r>
+                        </m:sub>
+                        <m:sup>
+                          <m:r>
+                            <w:rPr>
+                              <w:rFonts w:ascii="Cambria Math" w:hAnsi="Cambria Math"/>
+                              <w:lang w:val="id-ID"/>
+                            </w:rPr>
+                            <m:t>'</m:t>
+                          </m:r>
+                        </m:sup>
+                      </m:sSubSup>
+                      <m:r>
+                        <w:rPr>
+                          <w:rFonts w:ascii="Cambria Math" w:hAnsi="Cambria Math"/>
+                          <w:lang w:val="id-ID"/>
+                        </w:rPr>
+                        <m:t>)</m:t>
+                      </m:r>
+                    </m:e>
+                    <m:sup>
+                      <m:r>
+                        <w:rPr>
+                          <w:rFonts w:ascii="Cambria Math" w:hAnsi="Cambria Math"/>
+                          <w:lang w:val="id-ID"/>
+                        </w:rPr>
+                        <m:t>2</m:t>
+                      </m:r>
+                    </m:sup>
+                  </m:sSup>
+                </m:e>
+              </m:nary>
+            </m:e>
+          </m:borderBox>
+        </m:oMath>
+      </m:oMathPara>
     </w:p>
     <w:p>
       <w:pPr>
         <w:pStyle w:val="ListParagraph"/>
-        <w:ind w:left="426" w:hanging="426"/>
-        <w:rPr>
-          <w:rFonts w:ascii="Times New Roman" w:hAnsi="Times New Roman"/>
-          <w:lang w:val="id-ID"/>
-        </w:rPr>
-      </w:pPr>
-      <w:r>
-        <w:rPr>
-          <w:rFonts w:ascii="Times New Roman" w:hAnsi="Times New Roman"/>
-          <w:highlight w:val="yellow"/>
-          <w:lang w:val="id-ID"/>
-        </w:rPr>
-        <w:t>Tambahin Jurnal, Pengertian dan rumus</w:t>
+        <w:ind w:left="0"/>
+        <w:rPr>
+          <w:rFonts w:ascii="Times New Roman" w:hAnsi="Times New Roman"/>
+          <w:lang w:val="id-ID"/>
+        </w:rPr>
+      </w:pPr>
+      <w:r>
+        <w:rPr>
+          <w:rFonts w:ascii="Times New Roman" w:hAnsi="Times New Roman"/>
+          <w:lang w:val="id-ID"/>
+        </w:rPr>
+        <w:t>Keterangan :</w:t>
       </w:r>
     </w:p>
     <w:p>
       <w:pPr>
         <w:pStyle w:val="ListParagraph"/>
-        <w:ind w:left="426" w:hanging="426"/>
-        <w:rPr>
-          <w:rFonts w:ascii="Times New Roman" w:hAnsi="Times New Roman"/>
-          <w:lang w:val="id-ID"/>
-        </w:rPr>
-      </w:pPr>
+        <w:ind w:left="0"/>
+        <w:rPr>
+          <w:rFonts w:ascii="Times New Roman" w:hAnsi="Times New Roman"/>
+          <w:lang w:val="id-ID"/>
+        </w:rPr>
+      </w:pPr>
+      <w:r>
+        <w:rPr>
+          <w:rFonts w:ascii="Times New Roman" w:hAnsi="Times New Roman"/>
+          <w:lang w:val="id-ID"/>
+        </w:rPr>
+        <w:t xml:space="preserve">n = Jumlah data </w:t>
+      </w:r>
     </w:p>
     <w:p>
       <w:pPr>
         <w:pStyle w:val="ListParagraph"/>
-        <w:ind w:left="426" w:hanging="426"/>
-        <w:rPr>
-          <w:rFonts w:ascii="Times New Roman" w:hAnsi="Times New Roman"/>
-          <w:lang w:val="id-ID"/>
-        </w:rPr>
-      </w:pPr>
-      <w:r>
-        <w:rPr>
-          <w:rFonts w:ascii="Times New Roman" w:hAnsi="Times New Roman"/>
-          <w:lang w:val="id-ID"/>
-        </w:rPr>
-        <w:t>Lakukan Uji Asumsi Klasik sebelum analisis regresi linear berganda</w:t>
-      </w:r>
-      <w:r>
-        <w:rPr>
-          <w:rFonts w:ascii="Times New Roman" w:hAnsi="Times New Roman"/>
-          <w:lang w:val="id-ID"/>
-        </w:rPr>
-        <w:t>(</w:t>
-      </w:r>
-      <w:r>
-        <w:rPr>
-          <w:rFonts w:ascii="Times New Roman" w:hAnsi="Times New Roman"/>
-          <w:highlight w:val="yellow"/>
-          <w:lang w:val="id-ID"/>
-        </w:rPr>
-        <w:t>Pengertian dan jurnal</w:t>
-      </w:r>
-      <w:r>
-        <w:rPr>
-          <w:rFonts w:ascii="Times New Roman" w:hAnsi="Times New Roman"/>
-          <w:lang w:val="id-ID"/>
-        </w:rPr>
-        <w:t>)</w:t>
+        <w:ind w:left="0"/>
+        <w:rPr>
+          <w:rFonts w:ascii="Times New Roman" w:hAnsi="Times New Roman"/>
+          <w:lang w:val="id-ID"/>
+        </w:rPr>
+      </w:pPr>
+      <w:r>
+        <w:rPr>
+          <w:rFonts w:ascii="Times New Roman" w:hAnsi="Times New Roman"/>
+          <w:lang w:val="id-ID"/>
+        </w:rPr>
+        <w:t>Yt</w:t>
+      </w:r>
+      <w:r>
+        <w:rPr>
+          <w:rFonts w:ascii="Times New Roman" w:hAnsi="Times New Roman"/>
+          <w:lang w:val="id-ID"/>
+        </w:rPr>
+        <w:t>= Nilai aktual indeks</w:t>
       </w:r>
     </w:p>
     <w:p>
       <w:pPr>
         <w:pStyle w:val="ListParagraph"/>
-        <w:rPr>
-          <w:rFonts w:ascii="Times New Roman" w:hAnsi="Times New Roman"/>
-          <w:lang w:val="id-ID"/>
-        </w:rPr>
-      </w:pPr>
+        <w:ind w:left="0"/>
+        <w:rPr>
+          <w:rFonts w:ascii="Times New Roman" w:hAnsi="Times New Roman"/>
+          <w:lang w:val="id-ID"/>
+        </w:rPr>
+      </w:pPr>
+      <w:r>
+        <w:rPr>
+          <w:rFonts w:ascii="Times New Roman" w:hAnsi="Times New Roman"/>
+          <w:lang w:val="id-ID"/>
+        </w:rPr>
+        <w:t>Y’</w:t>
+      </w:r>
+      <w:r>
+        <w:rPr>
+          <w:rFonts w:ascii="Times New Roman" w:hAnsi="Times New Roman"/>
+          <w:lang w:val="id-ID"/>
+        </w:rPr>
+        <w:t>t</w:t>
+      </w:r>
+      <w:r>
+        <w:rPr>
+          <w:rFonts w:ascii="Times New Roman" w:hAnsi="Times New Roman"/>
+          <w:lang w:val="id-ID"/>
+        </w:rPr>
+        <w:t xml:space="preserve"> = Nilai prediksi indeks</w:t>
+      </w:r>
+    </w:p>
+    <w:p>
+      <w:pPr>
+        <w:pStyle w:val="ListParagraph"/>
+        <w:ind w:left="0"/>
+        <w:rPr>
+          <w:rFonts w:ascii="Times New Roman" w:hAnsi="Times New Roman"/>
+          <w:lang w:val="id-ID"/>
+        </w:rPr>
+      </w:pPr>
+      <w:r>
+        <w:rPr>
+          <w:rFonts w:ascii="Times New Roman" w:hAnsi="Times New Roman"/>
+          <w:lang w:val="id-ID"/>
+        </w:rPr>
+        <w:t xml:space="preserve">Rumus RMES </w:t>
+      </w:r>
+    </w:p>
+    <w:p>
+      <w:pPr>
+        <w:pStyle w:val="ListParagraph"/>
+        <w:ind w:left="0"/>
+        <w:rPr>
+          <w:rFonts w:ascii="Times New Roman" w:hAnsi="Times New Roman"/>
+          <w:lang w:val="id-ID"/>
+        </w:rPr>
+      </w:pPr>
+      <m:oMathPara>
+        <m:oMathParaPr>
+          <m:jc m:val="left"/>
+        </m:oMathParaPr>
+        <m:oMath>
+          <m:borderBox>
+            <m:borderBoxPr>
+              <m:ctrlPr>
+                <w:rPr>
+                  <w:rFonts w:ascii="Cambria Math" w:hAnsi="Cambria Math"/>
+                  <w:i/>
+                  <w:lang w:val="id-ID"/>
+                </w:rPr>
+              </m:ctrlPr>
+            </m:borderBoxPr>
+            <m:e>
+              <m:r>
+                <w:rPr>
+                  <w:rFonts w:ascii="Cambria Math" w:hAnsi="Cambria Math"/>
+                  <w:lang w:val="id-ID"/>
+                </w:rPr>
+                <m:t xml:space="preserve">RMSE= </m:t>
+              </m:r>
+              <m:rad>
+                <m:radPr>
+                  <m:degHide m:val="1"/>
+                  <m:ctrlPr>
+                    <w:rPr>
+                      <w:rFonts w:ascii="Cambria Math" w:hAnsi="Cambria Math"/>
+                      <w:i/>
+                      <w:lang w:val="id-ID"/>
+                    </w:rPr>
+                  </m:ctrlPr>
+                </m:radPr>
+                <m:deg/>
+                <m:e>
+                  <m:nary>
+                    <m:naryPr>
+                      <m:chr m:val="∑"/>
+                      <m:limLoc m:val="undOvr"/>
+                      <m:subHide m:val="1"/>
+                      <m:supHide m:val="1"/>
+                      <m:ctrlPr>
+                        <w:rPr>
+                          <w:rFonts w:ascii="Cambria Math" w:hAnsi="Cambria Math"/>
+                          <w:i/>
+                          <w:lang w:val="id-ID"/>
+                        </w:rPr>
+                      </m:ctrlPr>
+                    </m:naryPr>
+                    <m:sub/>
+                    <m:sup/>
+                    <m:e>
+                      <m:f>
+                        <m:fPr>
+                          <m:ctrlPr>
+                            <w:rPr>
+                              <w:rFonts w:ascii="Cambria Math" w:hAnsi="Cambria Math"/>
+                              <w:i/>
+                              <w:lang w:val="id-ID"/>
+                            </w:rPr>
+                          </m:ctrlPr>
+                        </m:fPr>
+                        <m:num>
+                          <m:sSup>
+                            <m:sSupPr>
+                              <m:ctrlPr>
+                                <w:rPr>
+                                  <w:rFonts w:ascii="Cambria Math" w:hAnsi="Cambria Math"/>
+                                  <w:i/>
+                                  <w:lang w:val="id-ID"/>
+                                </w:rPr>
+                              </m:ctrlPr>
+                            </m:sSupPr>
+                            <m:e>
+                              <m:r>
+                                <w:rPr>
+                                  <w:rFonts w:ascii="Cambria Math" w:hAnsi="Cambria Math"/>
+                                  <w:lang w:val="id-ID"/>
+                                </w:rPr>
+                                <m:t>(</m:t>
+                              </m:r>
+                              <m:sSub>
+                                <m:sSubPr>
+                                  <m:ctrlPr>
+                                    <w:rPr>
+                                      <w:rFonts w:ascii="Cambria Math" w:hAnsi="Cambria Math"/>
+                                      <w:i/>
+                                      <w:lang w:val="id-ID"/>
+                                    </w:rPr>
+                                  </m:ctrlPr>
+                                </m:sSubPr>
+                                <m:e>
+                                  <m:r>
+                                    <w:rPr>
+                                      <w:rFonts w:ascii="Cambria Math" w:hAnsi="Cambria Math"/>
+                                      <w:lang w:val="id-ID"/>
+                                    </w:rPr>
+                                    <m:t>Y</m:t>
+                                  </m:r>
+                                </m:e>
+                                <m:sub>
+                                  <m:r>
+                                    <w:rPr>
+                                      <w:rFonts w:ascii="Cambria Math" w:hAnsi="Cambria Math"/>
+                                      <w:lang w:val="id-ID"/>
+                                    </w:rPr>
+                                    <m:t>t</m:t>
+                                  </m:r>
+                                </m:sub>
+                              </m:sSub>
+                              <m:sSubSup>
+                                <m:sSubSupPr>
+                                  <m:ctrlPr>
+                                    <w:rPr>
+                                      <w:rFonts w:ascii="Cambria Math" w:hAnsi="Cambria Math"/>
+                                      <w:i/>
+                                      <w:lang w:val="id-ID"/>
+                                    </w:rPr>
+                                  </m:ctrlPr>
+                                </m:sSubSupPr>
+                                <m:e>
+                                  <m:r>
+                                    <w:rPr>
+                                      <w:rFonts w:ascii="Cambria Math" w:hAnsi="Cambria Math"/>
+                                      <w:lang w:val="id-ID"/>
+                                    </w:rPr>
+                                    <m:t xml:space="preserve"> - Y</m:t>
+                                  </m:r>
+                                </m:e>
+                                <m:sub>
+                                  <m:r>
+                                    <w:rPr>
+                                      <w:rFonts w:ascii="Cambria Math" w:hAnsi="Cambria Math"/>
+                                      <w:lang w:val="id-ID"/>
+                                    </w:rPr>
+                                    <m:t>t</m:t>
+                                  </m:r>
+                                </m:sub>
+                                <m:sup>
+                                  <m:r>
+                                    <w:rPr>
+                                      <w:rFonts w:ascii="Cambria Math" w:hAnsi="Cambria Math"/>
+                                      <w:lang w:val="id-ID"/>
+                                    </w:rPr>
+                                    <m:t>'</m:t>
+                                  </m:r>
+                                </m:sup>
+                              </m:sSubSup>
+                              <m:r>
+                                <w:rPr>
+                                  <w:rFonts w:ascii="Cambria Math" w:hAnsi="Cambria Math"/>
+                                  <w:lang w:val="id-ID"/>
+                                </w:rPr>
+                                <m:t>)</m:t>
+                              </m:r>
+                            </m:e>
+                            <m:sup>
+                              <m:r>
+                                <w:rPr>
+                                  <w:rFonts w:ascii="Cambria Math" w:hAnsi="Cambria Math"/>
+                                  <w:lang w:val="id-ID"/>
+                                </w:rPr>
+                                <m:t>2</m:t>
+                              </m:r>
+                            </m:sup>
+                          </m:sSup>
+                        </m:num>
+                        <m:den>
+                          <m:r>
+                            <w:rPr>
+                              <w:rFonts w:ascii="Cambria Math" w:hAnsi="Cambria Math"/>
+                              <w:lang w:val="id-ID"/>
+                            </w:rPr>
+                            <m:t>n</m:t>
+                          </m:r>
+                        </m:den>
+                      </m:f>
+                    </m:e>
+                  </m:nary>
+                </m:e>
+              </m:rad>
+            </m:e>
+          </m:borderBox>
+        </m:oMath>
+      </m:oMathPara>
+    </w:p>
+    <w:p>
+      <w:pPr>
+        <w:pStyle w:val="ListParagraph"/>
+        <w:ind w:left="0"/>
+        <w:rPr>
+          <w:rFonts w:ascii="Times New Roman" w:hAnsi="Times New Roman"/>
+          <w:lang w:val="id-ID"/>
+        </w:rPr>
+      </w:pPr>
+      <w:r>
+        <w:rPr>
+          <w:rFonts w:ascii="Times New Roman" w:hAnsi="Times New Roman"/>
+          <w:lang w:val="id-ID"/>
+        </w:rPr>
+        <w:t>Keterangan :</w:t>
+      </w:r>
+    </w:p>
+    <w:p>
+      <w:pPr>
+        <w:pStyle w:val="ListParagraph"/>
+        <w:ind w:left="0"/>
+        <w:rPr>
+          <w:rFonts w:ascii="Times New Roman" w:hAnsi="Times New Roman"/>
+          <w:lang w:val="id-ID"/>
+        </w:rPr>
+      </w:pPr>
+      <w:r>
+        <w:rPr>
+          <w:rFonts w:ascii="Times New Roman" w:hAnsi="Times New Roman"/>
+          <w:lang w:val="id-ID"/>
+        </w:rPr>
+        <w:t xml:space="preserve">n = Jumlah data </w:t>
+      </w:r>
+    </w:p>
+    <w:p>
+      <w:pPr>
+        <w:pStyle w:val="ListParagraph"/>
+        <w:ind w:left="0"/>
+        <w:rPr>
+          <w:rFonts w:ascii="Times New Roman" w:hAnsi="Times New Roman"/>
+          <w:lang w:val="id-ID"/>
+        </w:rPr>
+      </w:pPr>
+      <w:r>
+        <w:rPr>
+          <w:rFonts w:ascii="Times New Roman" w:hAnsi="Times New Roman"/>
+          <w:lang w:val="id-ID"/>
+        </w:rPr>
+        <w:t>Yt= Nilai aktual indeks</w:t>
+      </w:r>
+    </w:p>
+    <w:p>
+      <w:pPr>
+        <w:pStyle w:val="ListParagraph"/>
+        <w:ind w:left="0"/>
+        <w:rPr>
+          <w:rFonts w:ascii="Times New Roman" w:hAnsi="Times New Roman"/>
+          <w:lang w:val="id-ID"/>
+        </w:rPr>
+      </w:pPr>
+      <w:r>
+        <w:rPr>
+          <w:rFonts w:ascii="Times New Roman" w:hAnsi="Times New Roman"/>
+          <w:lang w:val="id-ID"/>
+        </w:rPr>
+        <w:t>Y’t = Nilai prediksi indeks</w:t>
+      </w:r>
+    </w:p>
+    <w:p>
+      <w:pPr>
+        <w:pStyle w:val="Heading4"/>
+        <w:rPr>
+          <w:lang w:val="id-ID"/>
+        </w:rPr>
+      </w:pPr>
+      <w:r>
+        <w:rPr>
+          <w:lang w:val="id-ID"/>
+        </w:rPr>
+        <w:t xml:space="preserve">B. </w:t>
+      </w:r>
       <w:bookmarkStart w:id="0" w:name="_GoBack"/>
       <w:bookmarkEnd w:id="0"/>
+      <w:r>
+        <w:rPr>
+          <w:lang w:val="id-ID"/>
+        </w:rPr>
+        <w:t>Mean Absolute Percentage Error (MAPE)</w:t>
+      </w:r>
     </w:p>
     <w:p>
       <w:pPr>
+        <w:pStyle w:val="ListParagraph"/>
+        <w:ind w:left="0"/>
+        <w:jc w:val="both"/>
+        <w:rPr>
+          <w:rFonts w:ascii="Times New Roman" w:hAnsi="Times New Roman"/>
+          <w:lang w:val="id-ID"/>
+        </w:rPr>
+      </w:pPr>
+      <w:r>
+        <w:rPr>
+          <w:rFonts w:ascii="Times New Roman" w:hAnsi="Times New Roman"/>
+        </w:rPr>
+        <w:t>Metode ini melakukan perhitungan perbedaan antara data asli dan data hasil peramalan. Perbedaan tersebut diabsolutkan, kemudian dihitung ke dalam bentuk persentase terhadap data asli. Hasil persentase tersebut kemudian didapatkan nilai mean-nya. Suatu model mempunyai kinerja sangat bagus jika nilai MAPE berada di bawah 10%, dan mempunyai kinerja bagus jika nilai MAPE berada di antara 10% dan 20%</w:t>
+      </w:r>
+      <w:r>
+        <w:rPr>
+          <w:rFonts w:ascii="Times New Roman" w:hAnsi="Times New Roman"/>
+          <w:lang w:val="id-ID"/>
+        </w:rPr>
+        <w:t>.</w:t>
+      </w:r>
+      <w:r>
+        <w:rPr>
+          <w:rFonts w:ascii="Times New Roman" w:hAnsi="Times New Roman"/>
+          <w:lang w:val="id-ID"/>
+        </w:rPr>
+        <w:t xml:space="preserve"> </w:t>
+      </w:r>
+      <w:r>
+        <w:rPr>
+          <w:rFonts w:ascii="Times New Roman" w:hAnsi="Times New Roman"/>
+          <w:lang w:val="id-ID"/>
+        </w:rPr>
+        <w:t>[8]</w:t>
+      </w:r>
+    </w:p>
+    <w:p>
+      <w:pPr>
+        <w:pStyle w:val="ListParagraph"/>
+        <w:ind w:left="0"/>
+        <w:jc w:val="both"/>
+        <w:rPr>
+          <w:rFonts w:ascii="Times New Roman" w:hAnsi="Times New Roman"/>
+          <w:lang w:val="id-ID"/>
+        </w:rPr>
+      </w:pPr>
+      <w:r>
+        <w:rPr>
+          <w:rFonts w:ascii="Times New Roman" w:hAnsi="Times New Roman"/>
+          <w:lang w:val="id-ID"/>
+        </w:rPr>
+        <w:t>Rumus PE</w:t>
+      </w:r>
+    </w:p>
+    <w:p>
+      <w:pPr>
+        <w:pStyle w:val="ListParagraph"/>
+        <w:ind w:left="0"/>
+        <w:rPr>
+          <w:rFonts w:ascii="Times New Roman" w:hAnsi="Times New Roman"/>
+          <w:lang w:val="id-ID"/>
+        </w:rPr>
+      </w:pPr>
+      <m:oMathPara>
+        <m:oMathParaPr>
+          <m:jc m:val="left"/>
+        </m:oMathParaPr>
+        <m:oMath>
+          <m:borderBox>
+            <m:borderBoxPr>
+              <m:ctrlPr>
+                <w:rPr>
+                  <w:rFonts w:ascii="Cambria Math" w:hAnsi="Cambria Math"/>
+                  <w:i/>
+                  <w:lang w:val="id-ID"/>
+                </w:rPr>
+              </m:ctrlPr>
+            </m:borderBoxPr>
+            <m:e>
+              <m:r>
+                <w:rPr>
+                  <w:rFonts w:ascii="Cambria Math" w:hAnsi="Cambria Math"/>
+                  <w:lang w:val="id-ID"/>
+                </w:rPr>
+                <m:t xml:space="preserve">PE= </m:t>
+              </m:r>
+              <m:d>
+                <m:dPr>
+                  <m:ctrlPr>
+                    <w:rPr>
+                      <w:rFonts w:ascii="Cambria Math" w:hAnsi="Cambria Math"/>
+                      <w:i/>
+                      <w:lang w:val="id-ID"/>
+                    </w:rPr>
+                  </m:ctrlPr>
+                </m:dPr>
+                <m:e>
+                  <m:f>
+                    <m:fPr>
+                      <m:ctrlPr>
+                        <w:rPr>
+                          <w:rFonts w:ascii="Cambria Math" w:hAnsi="Cambria Math"/>
+                          <w:i/>
+                          <w:lang w:val="id-ID"/>
+                        </w:rPr>
+                      </m:ctrlPr>
+                    </m:fPr>
+                    <m:num>
+                      <m:sSub>
+                        <m:sSubPr>
+                          <m:ctrlPr>
+                            <w:rPr>
+                              <w:rFonts w:ascii="Cambria Math" w:hAnsi="Cambria Math"/>
+                              <w:i/>
+                              <w:lang w:val="id-ID"/>
+                            </w:rPr>
+                          </m:ctrlPr>
+                        </m:sSubPr>
+                        <m:e>
+                          <m:r>
+                            <w:rPr>
+                              <w:rFonts w:ascii="Cambria Math" w:hAnsi="Cambria Math"/>
+                              <w:lang w:val="id-ID"/>
+                            </w:rPr>
+                            <m:t>X</m:t>
+                          </m:r>
+                        </m:e>
+                        <m:sub>
+                          <m:r>
+                            <w:rPr>
+                              <w:rFonts w:ascii="Cambria Math" w:hAnsi="Cambria Math"/>
+                              <w:lang w:val="id-ID"/>
+                            </w:rPr>
+                            <m:t>t</m:t>
+                          </m:r>
+                        </m:sub>
+                      </m:sSub>
+                      <m:r>
+                        <w:rPr>
+                          <w:rFonts w:ascii="Cambria Math" w:hAnsi="Cambria Math"/>
+                          <w:lang w:val="id-ID"/>
+                        </w:rPr>
+                        <m:t xml:space="preserve">- </m:t>
+                      </m:r>
+                      <m:sSub>
+                        <m:sSubPr>
+                          <m:ctrlPr>
+                            <w:rPr>
+                              <w:rFonts w:ascii="Cambria Math" w:hAnsi="Cambria Math"/>
+                              <w:i/>
+                              <w:lang w:val="id-ID"/>
+                            </w:rPr>
+                          </m:ctrlPr>
+                        </m:sSubPr>
+                        <m:e>
+                          <m:r>
+                            <w:rPr>
+                              <w:rFonts w:ascii="Cambria Math" w:hAnsi="Cambria Math"/>
+                              <w:lang w:val="id-ID"/>
+                            </w:rPr>
+                            <m:t>F</m:t>
+                          </m:r>
+                        </m:e>
+                        <m:sub>
+                          <m:r>
+                            <w:rPr>
+                              <w:rFonts w:ascii="Cambria Math" w:hAnsi="Cambria Math"/>
+                              <w:lang w:val="id-ID"/>
+                            </w:rPr>
+                            <m:t>t</m:t>
+                          </m:r>
+                        </m:sub>
+                      </m:sSub>
+                    </m:num>
+                    <m:den>
+                      <m:sSub>
+                        <m:sSubPr>
+                          <m:ctrlPr>
+                            <w:rPr>
+                              <w:rFonts w:ascii="Cambria Math" w:hAnsi="Cambria Math"/>
+                              <w:i/>
+                              <w:lang w:val="id-ID"/>
+                            </w:rPr>
+                          </m:ctrlPr>
+                        </m:sSubPr>
+                        <m:e>
+                          <m:r>
+                            <w:rPr>
+                              <w:rFonts w:ascii="Cambria Math" w:hAnsi="Cambria Math"/>
+                              <w:lang w:val="id-ID"/>
+                            </w:rPr>
+                            <m:t>X</m:t>
+                          </m:r>
+                        </m:e>
+                        <m:sub>
+                          <m:r>
+                            <w:rPr>
+                              <w:rFonts w:ascii="Cambria Math" w:hAnsi="Cambria Math"/>
+                              <w:lang w:val="id-ID"/>
+                            </w:rPr>
+                            <m:t>t</m:t>
+                          </m:r>
+                        </m:sub>
+                      </m:sSub>
+                    </m:den>
+                  </m:f>
+                </m:e>
+              </m:d>
+              <m:d>
+                <m:dPr>
+                  <m:ctrlPr>
+                    <w:rPr>
+                      <w:rFonts w:ascii="Cambria Math" w:hAnsi="Cambria Math"/>
+                      <w:i/>
+                      <w:lang w:val="id-ID"/>
+                    </w:rPr>
+                  </m:ctrlPr>
+                </m:dPr>
+                <m:e>
+                  <m:r>
+                    <w:rPr>
+                      <w:rFonts w:ascii="Cambria Math" w:hAnsi="Cambria Math"/>
+                      <w:lang w:val="id-ID"/>
+                    </w:rPr>
+                    <m:t>100</m:t>
+                  </m:r>
+                </m:e>
+              </m:d>
+            </m:e>
+          </m:borderBox>
+        </m:oMath>
+      </m:oMathPara>
+    </w:p>
+    <w:p>
+      <w:pPr>
+        <w:pStyle w:val="ListParagraph"/>
+        <w:ind w:left="0"/>
+        <w:rPr>
+          <w:rFonts w:ascii="Times New Roman" w:hAnsi="Times New Roman"/>
+          <w:lang w:val="id-ID"/>
+        </w:rPr>
+      </w:pPr>
+      <w:r>
+        <w:rPr>
+          <w:rFonts w:ascii="Times New Roman" w:hAnsi="Times New Roman"/>
+          <w:lang w:val="id-ID"/>
+        </w:rPr>
+        <w:t>Xt = Data aktual periode ke-t</w:t>
+      </w:r>
+    </w:p>
+    <w:p>
+      <w:pPr>
+        <w:pStyle w:val="ListParagraph"/>
+        <w:ind w:left="0"/>
+        <w:rPr>
+          <w:rFonts w:ascii="Times New Roman" w:hAnsi="Times New Roman"/>
+          <w:lang w:val="id-ID"/>
+        </w:rPr>
+      </w:pPr>
+      <w:r>
+        <w:rPr>
+          <w:rFonts w:ascii="Times New Roman" w:hAnsi="Times New Roman"/>
+          <w:lang w:val="id-ID"/>
+        </w:rPr>
+        <w:t>Ft = Data hasil ramalan periode ke-t</w:t>
+      </w:r>
+    </w:p>
+    <w:p>
+      <w:pPr>
+        <w:pStyle w:val="ListParagraph"/>
+        <w:ind w:left="0"/>
+        <w:rPr>
+          <w:rFonts w:ascii="Times New Roman" w:hAnsi="Times New Roman"/>
+          <w:lang w:val="id-ID"/>
+        </w:rPr>
+      </w:pPr>
+      <w:r>
+        <w:rPr>
+          <w:rFonts w:ascii="Times New Roman" w:hAnsi="Times New Roman"/>
+          <w:lang w:val="id-ID"/>
+        </w:rPr>
+        <w:t>t = periode ke-t</w:t>
+      </w:r>
+    </w:p>
+    <w:p>
+      <w:pPr>
+        <w:pStyle w:val="ListParagraph"/>
+        <w:ind w:left="0"/>
+        <w:rPr>
+          <w:rFonts w:ascii="Times New Roman" w:hAnsi="Times New Roman"/>
+          <w:lang w:val="id-ID"/>
+        </w:rPr>
+      </w:pPr>
+    </w:p>
+    <w:p>
+      <w:pPr>
+        <w:pStyle w:val="ListParagraph"/>
+        <w:ind w:left="0"/>
+        <w:rPr>
+          <w:rFonts w:ascii="Times New Roman" w:hAnsi="Times New Roman"/>
+          <w:lang w:val="id-ID"/>
+        </w:rPr>
+      </w:pPr>
+      <w:r>
+        <w:rPr>
+          <w:rFonts w:ascii="Times New Roman" w:hAnsi="Times New Roman"/>
+          <w:lang w:val="id-ID"/>
+        </w:rPr>
+        <w:lastRenderedPageBreak/>
+        <w:t>Rumus MAPE</w:t>
+      </w:r>
+    </w:p>
+    <w:p>
+      <w:pPr>
+        <w:pStyle w:val="ListParagraph"/>
+        <w:ind w:left="0"/>
+        <w:rPr>
+          <w:rFonts w:ascii="Times New Roman" w:hAnsi="Times New Roman"/>
+          <w:lang w:val="id-ID"/>
+        </w:rPr>
+      </w:pPr>
+      <m:oMathPara>
+        <m:oMathParaPr>
+          <m:jc m:val="left"/>
+        </m:oMathParaPr>
+        <m:oMath>
+          <m:borderBox>
+            <m:borderBoxPr>
+              <m:ctrlPr>
+                <w:rPr>
+                  <w:rFonts w:ascii="Cambria Math" w:hAnsi="Cambria Math"/>
+                  <w:i/>
+                  <w:lang w:val="id-ID"/>
+                </w:rPr>
+              </m:ctrlPr>
+            </m:borderBoxPr>
+            <m:e>
+              <m:r>
+                <w:rPr>
+                  <w:rFonts w:ascii="Cambria Math" w:hAnsi="Cambria Math"/>
+                  <w:lang w:val="id-ID"/>
+                </w:rPr>
+                <m:t xml:space="preserve">MAPE= </m:t>
+              </m:r>
+              <m:nary>
+                <m:naryPr>
+                  <m:chr m:val="∑"/>
+                  <m:limLoc m:val="subSup"/>
+                  <m:ctrlPr>
+                    <w:rPr>
+                      <w:rFonts w:ascii="Cambria Math" w:hAnsi="Cambria Math"/>
+                      <w:i/>
+                      <w:lang w:val="id-ID"/>
+                    </w:rPr>
+                  </m:ctrlPr>
+                </m:naryPr>
+                <m:sub>
+                  <m:r>
+                    <w:rPr>
+                      <w:rFonts w:ascii="Cambria Math" w:hAnsi="Cambria Math"/>
+                      <w:lang w:val="id-ID"/>
+                    </w:rPr>
+                    <m:t>i=1</m:t>
+                  </m:r>
+                </m:sub>
+                <m:sup>
+                  <m:r>
+                    <w:rPr>
+                      <w:rFonts w:ascii="Cambria Math" w:hAnsi="Cambria Math"/>
+                      <w:lang w:val="id-ID"/>
+                    </w:rPr>
+                    <m:t>n</m:t>
+                  </m:r>
+                </m:sup>
+                <m:e>
+                  <m:f>
+                    <m:fPr>
+                      <m:ctrlPr>
+                        <w:rPr>
+                          <w:rFonts w:ascii="Cambria Math" w:hAnsi="Cambria Math"/>
+                          <w:i/>
+                          <w:lang w:val="id-ID"/>
+                        </w:rPr>
+                      </m:ctrlPr>
+                    </m:fPr>
+                    <m:num>
+                      <m:d>
+                        <m:dPr>
+                          <m:begChr m:val="|"/>
+                          <m:endChr m:val="|"/>
+                          <m:ctrlPr>
+                            <w:rPr>
+                              <w:rFonts w:ascii="Cambria Math" w:hAnsi="Cambria Math"/>
+                              <w:i/>
+                              <w:lang w:val="id-ID"/>
+                            </w:rPr>
+                          </m:ctrlPr>
+                        </m:dPr>
+                        <m:e>
+                          <m:sSub>
+                            <m:sSubPr>
+                              <m:ctrlPr>
+                                <w:rPr>
+                                  <w:rFonts w:ascii="Cambria Math" w:hAnsi="Cambria Math"/>
+                                  <w:i/>
+                                  <w:lang w:val="id-ID"/>
+                                </w:rPr>
+                              </m:ctrlPr>
+                            </m:sSubPr>
+                            <m:e>
+                              <m:r>
+                                <w:rPr>
+                                  <w:rFonts w:ascii="Cambria Math" w:hAnsi="Cambria Math"/>
+                                  <w:lang w:val="id-ID"/>
+                                </w:rPr>
+                                <m:t>PE</m:t>
+                              </m:r>
+                            </m:e>
+                            <m:sub>
+                              <m:r>
+                                <w:rPr>
+                                  <w:rFonts w:ascii="Cambria Math" w:hAnsi="Cambria Math"/>
+                                  <w:lang w:val="id-ID"/>
+                                </w:rPr>
+                                <m:t>t</m:t>
+                              </m:r>
+                            </m:sub>
+                          </m:sSub>
+                        </m:e>
+                      </m:d>
+                    </m:num>
+                    <m:den>
+                      <m:r>
+                        <w:rPr>
+                          <w:rFonts w:ascii="Cambria Math" w:hAnsi="Cambria Math"/>
+                          <w:lang w:val="id-ID"/>
+                        </w:rPr>
+                        <m:t>n</m:t>
+                      </m:r>
+                    </m:den>
+                  </m:f>
+                </m:e>
+              </m:nary>
+            </m:e>
+          </m:borderBox>
+        </m:oMath>
+      </m:oMathPara>
+    </w:p>
+    <w:p>
+      <w:pPr>
+        <w:pStyle w:val="ListParagraph"/>
+        <w:ind w:left="0"/>
+        <w:rPr>
+          <w:rFonts w:ascii="Times New Roman" w:hAnsi="Times New Roman"/>
+          <w:lang w:val="id-ID"/>
+        </w:rPr>
+      </w:pPr>
+      <w:r>
+        <w:rPr>
+          <w:rFonts w:ascii="Times New Roman" w:hAnsi="Times New Roman"/>
+          <w:lang w:val="id-ID"/>
+        </w:rPr>
+        <w:t>Keterangan :</w:t>
+      </w:r>
+    </w:p>
+    <w:p>
+      <w:pPr>
+        <w:pStyle w:val="ListParagraph"/>
+        <w:ind w:left="0"/>
+        <w:rPr>
+          <w:rFonts w:ascii="Times New Roman" w:hAnsi="Times New Roman"/>
+          <w:lang w:val="id-ID"/>
+        </w:rPr>
+      </w:pPr>
+      <w:r>
+        <w:rPr>
+          <w:rFonts w:ascii="Times New Roman" w:hAnsi="Times New Roman"/>
+          <w:lang w:val="id-ID"/>
+        </w:rPr>
+        <w:t>Xt = Data aktual periode ke-t</w:t>
+      </w:r>
+    </w:p>
+    <w:p>
+      <w:pPr>
+        <w:pStyle w:val="ListParagraph"/>
+        <w:ind w:left="0"/>
+        <w:rPr>
+          <w:rFonts w:ascii="Times New Roman" w:hAnsi="Times New Roman"/>
+          <w:lang w:val="id-ID"/>
+        </w:rPr>
+      </w:pPr>
+      <w:r>
+        <w:rPr>
+          <w:rFonts w:ascii="Times New Roman" w:hAnsi="Times New Roman"/>
+          <w:lang w:val="id-ID"/>
+        </w:rPr>
+        <w:t>Ft = Data hasil ramalan periode ke-t</w:t>
+      </w:r>
+    </w:p>
+    <w:p>
+      <w:pPr>
+        <w:pStyle w:val="ListParagraph"/>
+        <w:ind w:left="0"/>
+        <w:rPr>
+          <w:rFonts w:ascii="Times New Roman" w:hAnsi="Times New Roman"/>
+          <w:lang w:val="id-ID"/>
+        </w:rPr>
+      </w:pPr>
+      <w:r>
+        <w:rPr>
+          <w:rFonts w:ascii="Times New Roman" w:hAnsi="Times New Roman"/>
+          <w:lang w:val="id-ID"/>
+        </w:rPr>
+        <w:t>n = Jumlah data yang digunakan</w:t>
+      </w:r>
+    </w:p>
+    <w:p>
+      <w:pPr>
+        <w:pStyle w:val="ListParagraph"/>
+        <w:ind w:left="0"/>
+        <w:rPr>
+          <w:rFonts w:ascii="Times New Roman" w:hAnsi="Times New Roman"/>
+          <w:lang w:val="id-ID"/>
+        </w:rPr>
+      </w:pPr>
+      <w:r>
+        <w:rPr>
+          <w:rFonts w:ascii="Times New Roman" w:hAnsi="Times New Roman"/>
+          <w:lang w:val="id-ID"/>
+        </w:rPr>
+        <w:t>t = periode ke-t</w:t>
+      </w:r>
+    </w:p>
+    <w:p>
+      <w:pPr>
         <w:pStyle w:val="Heading2"/>
       </w:pPr>
       <w:r>
-        <w:lastRenderedPageBreak/>
         <w:t xml:space="preserve">Flow </w:t>
       </w:r>
       <w:r>
@@ -6903,6 +8427,7 @@
           <w:rFonts w:ascii="Times New Roman" w:hAnsi="Times New Roman"/>
           <w:lang w:val="id-ID"/>
         </w:rPr>
+        <w:lastRenderedPageBreak/>
         <w:t xml:space="preserve">Menentukan tujuan melakukan </w:t>
       </w:r>
       <w:r>
@@ -7032,7 +8557,6 @@
         <w:pStyle w:val="Heading2"/>
       </w:pPr>
       <w:r>
-        <w:lastRenderedPageBreak/>
         <w:t>Tools yang digunakan</w:t>
       </w:r>
     </w:p>
@@ -7070,7 +8594,7 @@
         <w:rPr>
           <w:rFonts w:ascii="Times New Roman" w:hAnsi="Times New Roman"/>
         </w:rPr>
-        <w:t>[8]</w:t>
+        <w:t>[9]</w:t>
       </w:r>
     </w:p>
     <w:p>
@@ -7102,7 +8626,7 @@
           <w:rFonts w:ascii="Times New Roman" w:hAnsi="Times New Roman"/>
           <w:lang w:val="id-ID"/>
         </w:rPr>
-        <w:t>[8]</w:t>
+        <w:t>[9]</w:t>
       </w:r>
     </w:p>
     <w:p>
@@ -7168,7 +8692,7 @@
           <w:rFonts w:ascii="Times New Roman" w:hAnsi="Times New Roman"/>
           <w:lang w:val="id-ID"/>
         </w:rPr>
-        <w:t>[8]</w:t>
+        <w:t>[9]</w:t>
       </w:r>
     </w:p>
     <w:p>
@@ -7197,7 +8721,15 @@
           <w:rFonts w:ascii="Times New Roman" w:hAnsi="Times New Roman"/>
           <w:lang w:val="id-ID"/>
         </w:rPr>
-        <w:t>dengan source code-nya, debugger dan profiler, fungsi sistem, GUI dan basis datanya. Python merupakan bahasa resmi dalam RaspberryPi. Kata “Pi” dalam Raspbe</w:t>
+        <w:t xml:space="preserve">dengan source code-nya, debugger dan profiler, fungsi sistem, GUI dan basis </w:t>
+      </w:r>
+      <w:r>
+        <w:rPr>
+          <w:rFonts w:ascii="Times New Roman" w:hAnsi="Times New Roman"/>
+          <w:lang w:val="id-ID"/>
+        </w:rPr>
+        <w:lastRenderedPageBreak/>
+        <w:t>datanya. Python merupakan bahasa resmi dalam RaspberryPi. Kata “Pi” dalam Raspbe</w:t>
       </w:r>
       <w:r>
         <w:rPr>
@@ -7211,7 +8743,7 @@
           <w:rFonts w:ascii="Times New Roman" w:hAnsi="Times New Roman"/>
           <w:lang w:val="id-ID"/>
         </w:rPr>
-        <w:t>[9]</w:t>
+        <w:t>[10]</w:t>
       </w:r>
     </w:p>
     <w:p>
@@ -7240,15 +8772,7 @@
           <w:rFonts w:ascii="Times New Roman" w:hAnsi="Times New Roman"/>
           <w:lang w:val="id-ID"/>
         </w:rPr>
-        <w:t xml:space="preserve">Rossum dan popular sebagai bahasa skripting dan pemrograman Web. Bahasa pemrograman ini memiliki sifat interpretatif multiguna dengan filosofi perancangan yang berfokus pada tingkat keterbacaan kode. Phyton diklaim sebagai bahasa yang menggabungkan kapabiltas, kemampuan, dengan </w:t>
-      </w:r>
-      <w:r>
-        <w:rPr>
-          <w:rFonts w:ascii="Times New Roman" w:hAnsi="Times New Roman"/>
-          <w:lang w:val="id-ID"/>
-        </w:rPr>
-        <w:lastRenderedPageBreak/>
-        <w:t>sintaksis kode yang sangat jelas, dan dilengkapi dengan fungsionalitas pustaka standar y</w:t>
+        <w:t>Rossum dan popular sebagai bahasa skripting dan pemrograman Web. Bahasa pemrograman ini memiliki sifat interpretatif multiguna dengan filosofi perancangan yang berfokus pada tingkat keterbacaan kode. Phyton diklaim sebagai bahasa yang menggabungkan kapabiltas, kemampuan, dengan sintaksis kode yang sangat jelas, dan dilengkapi dengan fungsionalitas pustaka standar y</w:t>
       </w:r>
       <w:r>
         <w:rPr>
@@ -7262,7 +8786,7 @@
           <w:rFonts w:ascii="Times New Roman" w:hAnsi="Times New Roman"/>
           <w:lang w:val="id-ID"/>
         </w:rPr>
-        <w:t>[9]</w:t>
+        <w:t>[10]</w:t>
       </w:r>
     </w:p>
     <w:p>
@@ -7291,7 +8815,7 @@
           <w:rFonts w:ascii="Times New Roman" w:hAnsi="Times New Roman"/>
           <w:lang w:val="id-ID"/>
         </w:rPr>
-        <w:t>[9]</w:t>
+        <w:t>[10]</w:t>
       </w:r>
     </w:p>
     <w:p>
@@ -7348,7 +8872,7 @@
           <w:rFonts w:ascii="Times New Roman" w:hAnsi="Times New Roman"/>
           <w:lang w:val="id-ID"/>
         </w:rPr>
-        <w:t>[9]</w:t>
+        <w:t>[10]</w:t>
       </w:r>
     </w:p>
     <w:p>
@@ -7543,6 +9067,7 @@
         </w:rPr>
       </w:pPr>
       <w:r>
+        <w:lastRenderedPageBreak/>
         <w:t>Tahapan penyelesaian</w:t>
       </w:r>
     </w:p>
@@ -7784,6 +9309,7 @@
         <w:rPr>
           <w:sz w:val="22"/>
           <w:szCs w:val="22"/>
+          <w:lang w:val="id-ID"/>
         </w:rPr>
       </w:pPr>
       <w:r>
@@ -7819,7 +9345,14 @@
           <w:sz w:val="22"/>
           <w:szCs w:val="22"/>
         </w:rPr>
-        <w:t xml:space="preserve">(2017). FORUM KEUANGAN DAN BISNIS INDONESIA ( FKBI ) When Fintech Meets Accounting : Opportunity and Risk Pengaruh Kualitas Pelayanan Terhadap Kepuasan Pada Mahasiswa Program Studi Manajemen Bisnis Poltekpos Saat ini di Indonesia Perguruan Tinggi terhadap Kepuasa. </w:t>
+        <w:t>(2017). FORUM KEUANGAN DAN BISNIS INDONESIA ( FKBI ) When Fintech Meets Accounting : Opportunity and Risk Pengaruh Kualitas Pelayanan Terhadap Kepuasan Pada Mahasiswa Program</w:t>
+      </w:r>
+      <w:r>
+        <w:rPr>
+          <w:sz w:val="22"/>
+          <w:szCs w:val="22"/>
+        </w:rPr>
+        <w:t xml:space="preserve"> Studi Manajemen Bisnis Poltekpos Saat ini di Indonesia Perguruan Tinggi terhadap Kepuasa. </w:t>
       </w:r>
       <w:r>
         <w:rPr>
@@ -7836,6 +9369,67 @@
           <w:szCs w:val="22"/>
         </w:rPr>
         <w:t>, 301–312.</w:t>
+      </w:r>
+    </w:p>
+    <w:p>
+      <w:pPr>
+        <w:pStyle w:val="NormalWeb"/>
+        <w:spacing w:after="240" w:afterAutospacing="0"/>
+        <w:ind w:left="709" w:hanging="709"/>
+        <w:jc w:val="both"/>
+        <w:rPr>
+          <w:sz w:val="22"/>
+          <w:szCs w:val="22"/>
+          <w:lang w:val="id-ID"/>
+        </w:rPr>
+      </w:pPr>
+      <w:r>
+        <w:rPr>
+          <w:sz w:val="22"/>
+          <w:szCs w:val="22"/>
+          <w:lang w:val="id-ID"/>
+        </w:rPr>
+        <w:t xml:space="preserve">[7] </w:t>
+      </w:r>
+      <w:r>
+        <w:rPr>
+          <w:sz w:val="22"/>
+          <w:szCs w:val="22"/>
+          <w:lang w:val="id-ID"/>
+        </w:rPr>
+        <w:t>Dewi, L. E., Nyoman T. H. &amp; Luh G. E. S. (2015)</w:t>
+      </w:r>
+      <w:r>
+        <w:rPr>
+          <w:sz w:val="22"/>
+          <w:szCs w:val="22"/>
+        </w:rPr>
+        <w:t xml:space="preserve"> </w:t>
+      </w:r>
+      <w:r>
+        <w:rPr>
+          <w:sz w:val="22"/>
+          <w:szCs w:val="22"/>
+          <w:lang w:val="id-ID"/>
+        </w:rPr>
+        <w:t xml:space="preserve">. Analisis Pengaruh Nim, Bopo, Ldr, Dan Npl Terhadap Profitabilitas (Studi Kasus Pada Bank Umum Swasta Nasional. </w:t>
+      </w:r>
+      <w:r>
+        <w:rPr>
+          <w:i/>
+          <w:sz w:val="22"/>
+          <w:szCs w:val="22"/>
+          <w:lang w:val="id-ID"/>
+        </w:rPr>
+        <w:t>Jurusan Akuntansi Program S1.</w:t>
+      </w:r>
+      <w:r>
+        <w:rPr>
+          <w:sz w:val="22"/>
+          <w:szCs w:val="22"/>
+          <w:lang w:val="id-ID"/>
+        </w:rPr>
+        <w:t>3(1),1-11.</w:t>
       </w:r>
     </w:p>
     <w:p>
@@ -7854,7 +9448,14 @@
         <w:rPr>
           <w:rFonts w:ascii="Times New Roman" w:hAnsi="Times New Roman"/>
         </w:rPr>
-        <w:t>[7</w:t>
+        <w:t>[</w:t>
+      </w:r>
+      <w:r>
+        <w:rPr>
+          <w:rFonts w:ascii="Times New Roman" w:hAnsi="Times New Roman"/>
+          <w:lang w:val="id-ID"/>
+        </w:rPr>
+        <w:t>8</w:t>
       </w:r>
       <w:r>
         <w:rPr>
@@ -7866,7 +9467,13 @@
         <w:rPr>
           <w:rFonts w:ascii="Times New Roman" w:hAnsi="Times New Roman"/>
         </w:rPr>
-        <w:t>Metode, P., &amp; Dan, S. R. (2016). Pendapatan Perusahaan Di Blu Uptd Terminal. 15(2), 132–139.</w:t>
+        <w:t>Metode, P., &amp; Dan, S. R. (2016). Pendapatan</w:t>
+      </w:r>
+      <w:r>
+        <w:rPr>
+          <w:rFonts w:ascii="Times New Roman" w:hAnsi="Times New Roman"/>
+        </w:rPr>
+        <w:t xml:space="preserve"> Perusahaan Di Blu Uptd Terminal. 15(2), 132–139.</w:t>
       </w:r>
     </w:p>
     <w:p>
@@ -7878,14 +9485,23 @@
         <w:ind w:left="709" w:hanging="709"/>
         <w:rPr>
           <w:rFonts w:ascii="Times New Roman" w:hAnsi="Times New Roman"/>
-        </w:rPr>
-      </w:pPr>
-      <w:r>
-        <w:rPr>
-          <w:rFonts w:ascii="Times New Roman" w:hAnsi="Times New Roman"/>
-          <w:lang w:val="id-ID"/>
-        </w:rPr>
-        <w:t xml:space="preserve">[8] </w:t>
+          <w:lang w:val="id-ID"/>
+        </w:rPr>
+      </w:pPr>
+      <w:r>
+        <w:rPr>
+          <w:rFonts w:ascii="Times New Roman" w:hAnsi="Times New Roman"/>
+          <w:lang w:val="id-ID"/>
+        </w:rPr>
+        <w:lastRenderedPageBreak/>
+        <w:t>[9</w:t>
+      </w:r>
+      <w:r>
+        <w:rPr>
+          <w:rFonts w:ascii="Times New Roman" w:hAnsi="Times New Roman"/>
+          <w:lang w:val="id-ID"/>
+        </w:rPr>
+        <w:t xml:space="preserve">] </w:t>
       </w:r>
       <w:r>
         <w:rPr>
@@ -7931,7 +9547,7 @@
         <w:rPr>
           <w:sz w:val="22"/>
           <w:szCs w:val="22"/>
-          <w:lang w:val="en-US"/>
+          <w:lang w:val="id-ID"/>
         </w:rPr>
       </w:pPr>
       <w:r>
@@ -7947,14 +9563,21 @@
           <w:szCs w:val="22"/>
           <w:lang w:val="id-ID"/>
         </w:rPr>
-        <w:t>9</w:t>
+        <w:t>10</w:t>
       </w:r>
       <w:r>
         <w:rPr>
           <w:sz w:val="22"/>
           <w:szCs w:val="22"/>
         </w:rPr>
-        <w:t xml:space="preserve">] </w:t>
+        <w:t>]</w:t>
+      </w:r>
+      <w:r>
+        <w:rPr>
+          <w:sz w:val="22"/>
+          <w:szCs w:val="22"/>
+        </w:rPr>
+        <w:t xml:space="preserve"> </w:t>
       </w:r>
       <w:r>
         <w:rPr>
@@ -7970,17 +9593,7 @@
           <w:sz w:val="22"/>
           <w:szCs w:val="22"/>
         </w:rPr>
-        <w:t xml:space="preserve">Aplikasi Pengkonversi Koordinat Universal Transverse Mercator ( UTM ) </w:t>
-      </w:r>
-      <w:r>
-        <w:rPr>
-          <w:i/>
-          <w:iCs/>
-          <w:sz w:val="22"/>
-          <w:szCs w:val="22"/>
-        </w:rPr>
-        <w:lastRenderedPageBreak/>
-        <w:t>dalam Operasi Tempur Menggunakan Metode Regresi Linier</w:t>
+        <w:t>Aplikasi Pengkonversi Koordinat Universal Transverse Mercator ( UTM ) dalam Operasi Tempur Menggunakan Metode Regresi Linier</w:t>
       </w:r>
       <w:r>
         <w:rPr>
@@ -8179,7 +9792,7 @@
         <w:rFonts w:ascii="Avenir Book" w:hAnsi="Avenir Book"/>
         <w:b w:val="0"/>
       </w:rPr>
-      <w:t>5</w:t>
+      <w:t>7</w:t>
     </w:r>
     <w:r>
       <w:rPr>
@@ -10452,7 +12065,7 @@
     <w:autoRedefine/>
     <w:uiPriority w:val="9"/>
     <w:qFormat/>
-    <w:rsid w:val="00AE6135"/>
+    <w:rsid w:val="00A47987"/>
     <w:pPr>
       <w:keepNext/>
       <w:shd w:val="clear" w:color="auto" w:fill="FFFFFF"/>
@@ -10462,8 +12075,9 @@
       <w:outlineLvl w:val="2"/>
     </w:pPr>
     <w:rPr>
-      <w:rFonts w:ascii="Times" w:hAnsi="Times" w:cs="Times"/>
+      <w:rFonts w:ascii="Avenir Roman" w:hAnsi="Avenir Roman" w:cs="Times"/>
       <w:b/>
+      <w:sz w:val="28"/>
       <w:shd w:val="clear" w:color="auto" w:fill="FFFFFF"/>
       <w:lang w:val="de-DE"/>
     </w:rPr>
@@ -11236,12 +12850,12 @@
     <w:name w:val="Heading 3 Char"/>
     <w:link w:val="Heading3"/>
     <w:uiPriority w:val="9"/>
-    <w:rsid w:val="00AE6135"/>
+    <w:rsid w:val="00A47987"/>
     <w:rPr>
-      <w:rFonts w:ascii="Times" w:hAnsi="Times" w:cs="Times"/>
+      <w:rFonts w:ascii="Avenir Roman" w:hAnsi="Avenir Roman" w:cs="Times"/>
       <w:b/>
       <w:spacing w:val="-6"/>
-      <w:sz w:val="22"/>
+      <w:sz w:val="28"/>
       <w:szCs w:val="22"/>
       <w:shd w:val="clear" w:color="auto" w:fill="FFFFFF"/>
       <w:lang w:val="de-DE"/>
@@ -11785,7 +13399,7 @@
     <w:autoRedefine/>
     <w:uiPriority w:val="9"/>
     <w:qFormat/>
-    <w:rsid w:val="00AE6135"/>
+    <w:rsid w:val="00A47987"/>
     <w:pPr>
       <w:keepNext/>
       <w:shd w:val="clear" w:color="auto" w:fill="FFFFFF"/>
@@ -11795,8 +13409,9 @@
       <w:outlineLvl w:val="2"/>
     </w:pPr>
     <w:rPr>
-      <w:rFonts w:ascii="Times" w:hAnsi="Times" w:cs="Times"/>
+      <w:rFonts w:ascii="Avenir Roman" w:hAnsi="Avenir Roman" w:cs="Times"/>
       <w:b/>
+      <w:sz w:val="28"/>
       <w:shd w:val="clear" w:color="auto" w:fill="FFFFFF"/>
       <w:lang w:val="de-DE"/>
     </w:rPr>
@@ -12569,12 +14184,12 @@
     <w:name w:val="Heading 3 Char"/>
     <w:link w:val="Heading3"/>
     <w:uiPriority w:val="9"/>
-    <w:rsid w:val="00AE6135"/>
+    <w:rsid w:val="00A47987"/>
     <w:rPr>
-      <w:rFonts w:ascii="Times" w:hAnsi="Times" w:cs="Times"/>
+      <w:rFonts w:ascii="Avenir Roman" w:hAnsi="Avenir Roman" w:cs="Times"/>
       <w:b/>
       <w:spacing w:val="-6"/>
-      <w:sz w:val="22"/>
+      <w:sz w:val="28"/>
       <w:szCs w:val="22"/>
       <w:shd w:val="clear" w:color="auto" w:fill="FFFFFF"/>
       <w:lang w:val="de-DE"/>
@@ -13170,7 +14785,7 @@
   <a:extraClrSchemeLst/>
   <a:extLst>
     <a:ext uri="{05A4C25C-085E-4340-85A3-A5531E510DB2}">
-      <thm15:themeFamily xmlns="" xmlns:thm15="http://schemas.microsoft.com/office/thememl/2012/main" name="Office Theme" id="{62F939B6-93AF-4DB8-9C6B-D6C7DFDC589F}" vid="{4A3C46E8-61CC-4603-A589-7422A47A8E4A}"/>
+      <thm15:themeFamily xmlns:thm15="http://schemas.microsoft.com/office/thememl/2012/main" xmlns="" name="Office Theme" id="{62F939B6-93AF-4DB8-9C6B-D6C7DFDC589F}" vid="{4A3C46E8-61CC-4603-A589-7422A47A8E4A}"/>
     </a:ext>
   </a:extLst>
 </a:theme>
@@ -13181,7 +14796,7 @@
 </file>
 
 <file path=customXml/itemProps1.xml><?xml version="1.0" encoding="utf-8"?>
-<ds:datastoreItem xmlns:ds="http://schemas.openxmlformats.org/officeDocument/2006/customXml" ds:itemID="{5A666FE7-CB4D-4E74-97E5-41F0236A7681}">
+<ds:datastoreItem xmlns:ds="http://schemas.openxmlformats.org/officeDocument/2006/customXml" ds:itemID="{E68806BB-F928-4E1C-873E-E54565E51D48}">
   <ds:schemaRefs>
     <ds:schemaRef ds:uri="http://schemas.openxmlformats.org/officeDocument/2006/bibliography"/>
   </ds:schemaRefs>

</xml_diff>